<commit_message>
Added summary for GestureDataGenerator
</commit_message>
<xml_diff>
--- a/summary.docx
+++ b/summary.docx
@@ -2,6 +2,333 @@
 <file path=word/document.xml><?xml version="1.0" encoding="utf-8"?>
 <w:document xmlns:wpc="http://schemas.microsoft.com/office/word/2010/wordprocessingCanvas" xmlns:cx="http://schemas.microsoft.com/office/drawing/2014/chartex" xmlns:cx1="http://schemas.microsoft.com/office/drawing/2015/9/8/chartex" xmlns:cx2="http://schemas.microsoft.com/office/drawing/2015/10/21/chartex" xmlns:cx3="http://schemas.microsoft.com/office/drawing/2016/5/9/chartex" xmlns:cx4="http://schemas.microsoft.com/office/drawing/2016/5/10/chartex" xmlns:cx5="http://schemas.microsoft.com/office/drawing/2016/5/11/chartex" xmlns:cx6="http://schemas.microsoft.com/office/drawing/2016/5/12/chartex" xmlns:cx7="http://schemas.microsoft.com/office/drawing/2016/5/13/chartex" xmlns:cx8="http://schemas.microsoft.com/office/drawing/2016/5/14/chartex" xmlns:mc="http://schemas.openxmlformats.org/markup-compatibility/2006" xmlns:aink="http://schemas.microsoft.com/office/drawing/2016/ink" xmlns:am3d="http://schemas.microsoft.com/office/drawing/2017/model3d" xmlns:o="urn:schemas-microsoft-com:office:office" xmlns:oel="http://schemas.microsoft.com/office/2019/extlst" xmlns:r="http://schemas.openxmlformats.org/officeDocument/2006/relationships" xmlns:m="http://schemas.openxmlformats.org/officeDocument/2006/math" xmlns:v="urn:schemas-microsoft-com:vml" xmlns:wp14="http://schemas.microsoft.com/office/word/2010/wordprocessingDrawing" xmlns:wp="http://schemas.openxmlformats.org/drawingml/2006/wordprocessingDrawing" xmlns:w10="urn:schemas-microsoft-com:office:word" xmlns:w="http://schemas.openxmlformats.org/wordprocessingml/2006/main" xmlns:w14="http://schemas.microsoft.com/office/word/2010/wordml" xmlns:w15="http://schemas.microsoft.com/office/word/2012/wordml" xmlns:w16cex="http://schemas.microsoft.com/office/word/2018/wordml/cex" xmlns:w16cid="http://schemas.microsoft.com/office/word/2016/wordml/cid" xmlns:w16="http://schemas.microsoft.com/office/word/2018/wordml" xmlns:w16du="http://schemas.microsoft.com/office/word/2023/wordml/word16du" xmlns:w16sdtdh="http://schemas.microsoft.com/office/word/2020/wordml/sdtdatahash" xmlns:w16se="http://schemas.microsoft.com/office/word/2015/wordml/symex" xmlns:wpg="http://schemas.microsoft.com/office/word/2010/wordprocessingGroup" xmlns:wpi="http://schemas.microsoft.com/office/word/2010/wordprocessingInk" xmlns:wne="http://schemas.microsoft.com/office/word/2006/wordml" xmlns:wps="http://schemas.microsoft.com/office/word/2010/wordprocessingShape" mc:Ignorable="w14 w15 w16se w16cid w16 w16cex w16sdtdh w16du wp14">
   <w:body>
+    <w:p>
+      <w:pPr>
+        <w:ind w:hanging="720"/>
+        <w:rPr>
+          <w:sz w:val="24"/>
+          <w:szCs w:val="28"/>
+          <w:lang w:val="en-US"/>
+        </w:rPr>
+      </w:pPr>
+    </w:p>
+    <w:p>
+      <w:pPr>
+        <w:ind w:hanging="720"/>
+        <w:rPr>
+          <w:b/>
+          <w:bCs/>
+          <w:sz w:val="24"/>
+          <w:szCs w:val="28"/>
+          <w:lang w:val="en-US"/>
+        </w:rPr>
+      </w:pPr>
+      <w:r>
+        <w:rPr>
+          <w:b/>
+          <w:bCs/>
+          <w:sz w:val="24"/>
+          <w:szCs w:val="28"/>
+          <w:lang w:val="en-US"/>
+        </w:rPr>
+        <w:t>GestureDataGenerator</w:t>
+      </w:r>
+    </w:p>
+    <w:p>
+      <w:pPr>
+        <w:ind w:hanging="720"/>
+        <w:rPr>
+          <w:sz w:val="24"/>
+          <w:szCs w:val="28"/>
+          <w:lang w:val="en-US"/>
+        </w:rPr>
+      </w:pPr>
+      <w:r>
+        <w:rPr>
+          <w:b/>
+          <w:bCs/>
+          <w:sz w:val="24"/>
+          <w:szCs w:val="28"/>
+          <w:lang w:val="en-US"/>
+        </w:rPr>
+        <w:tab/>
+      </w:r>
+      <w:r>
+        <w:rPr>
+          <w:sz w:val="24"/>
+          <w:szCs w:val="28"/>
+          <w:lang w:val="en-US"/>
+        </w:rPr>
+        <w:t xml:space="preserve">Extends keras </w:t>
+      </w:r>
+      <w:r>
+        <w:rPr>
+          <w:sz w:val="24"/>
+          <w:szCs w:val="28"/>
+          <w:lang w:val="en-US"/>
+        </w:rPr>
+        <w:t>Sequence</w:t>
+      </w:r>
+      <w:r>
+        <w:rPr>
+          <w:sz w:val="24"/>
+          <w:szCs w:val="28"/>
+          <w:lang w:val="en-US"/>
+        </w:rPr>
+        <w:t xml:space="preserve"> making easy to use generator with tensorflow keras.</w:t>
+      </w:r>
+    </w:p>
+    <w:p>
+      <w:pPr>
+        <w:ind w:left="720" w:hanging="720"/>
+        <w:rPr>
+          <w:b/>
+          <w:bCs/>
+          <w:sz w:val="24"/>
+          <w:szCs w:val="28"/>
+          <w:lang w:val="en-US"/>
+        </w:rPr>
+      </w:pPr>
+      <w:r>
+        <w:rPr>
+          <w:b/>
+          <w:bCs/>
+          <w:sz w:val="24"/>
+          <w:szCs w:val="28"/>
+          <w:lang w:val="en-US"/>
+        </w:rPr>
+        <w:t>Image/Frame Handling Summary</w:t>
+      </w:r>
+    </w:p>
+    <w:p>
+      <w:pPr>
+        <w:numPr>
+          <w:ilvl w:val="0"/>
+          <w:numId w:val="2"/>
+        </w:numPr>
+        <w:tabs>
+          <w:tab w:val="clear" w:pos="720"/>
+          <w:tab w:val="num" w:pos="1440"/>
+        </w:tabs>
+        <w:ind w:left="1440" w:hanging="720"/>
+        <w:rPr>
+          <w:sz w:val="24"/>
+          <w:szCs w:val="28"/>
+          <w:lang w:val="en-US"/>
+        </w:rPr>
+      </w:pPr>
+      <w:r>
+        <w:rPr>
+          <w:sz w:val="24"/>
+          <w:szCs w:val="28"/>
+          <w:lang w:val="en-US"/>
+        </w:rPr>
+        <w:t>Frames are resized to the specified dimensions (e.g., 224x224) while preserving aspect ratio.</w:t>
+      </w:r>
+    </w:p>
+    <w:p>
+      <w:pPr>
+        <w:numPr>
+          <w:ilvl w:val="0"/>
+          <w:numId w:val="2"/>
+        </w:numPr>
+        <w:tabs>
+          <w:tab w:val="clear" w:pos="720"/>
+          <w:tab w:val="num" w:pos="1440"/>
+        </w:tabs>
+        <w:ind w:left="1440" w:hanging="720"/>
+        <w:rPr>
+          <w:sz w:val="24"/>
+          <w:szCs w:val="28"/>
+          <w:lang w:val="en-US"/>
+        </w:rPr>
+      </w:pPr>
+      <w:r>
+        <w:rPr>
+          <w:sz w:val="24"/>
+          <w:szCs w:val="28"/>
+          <w:lang w:val="en-US"/>
+        </w:rPr>
+        <w:t>Resized images are centered on a canvas with padding to match the target size without distortion.</w:t>
+      </w:r>
+    </w:p>
+    <w:p>
+      <w:pPr>
+        <w:numPr>
+          <w:ilvl w:val="0"/>
+          <w:numId w:val="2"/>
+        </w:numPr>
+        <w:tabs>
+          <w:tab w:val="clear" w:pos="720"/>
+          <w:tab w:val="num" w:pos="1440"/>
+        </w:tabs>
+        <w:ind w:left="1440" w:hanging="720"/>
+        <w:rPr>
+          <w:sz w:val="24"/>
+          <w:szCs w:val="28"/>
+          <w:lang w:val="en-US"/>
+        </w:rPr>
+      </w:pPr>
+      <w:r>
+        <w:rPr>
+          <w:sz w:val="24"/>
+          <w:szCs w:val="28"/>
+          <w:lang w:val="en-US"/>
+        </w:rPr>
+        <w:t>Images are normalized to [0, 1] for training unless MediaPipe processing is enabled.</w:t>
+      </w:r>
+    </w:p>
+    <w:p>
+      <w:pPr>
+        <w:numPr>
+          <w:ilvl w:val="0"/>
+          <w:numId w:val="2"/>
+        </w:numPr>
+        <w:tabs>
+          <w:tab w:val="clear" w:pos="720"/>
+          <w:tab w:val="num" w:pos="1440"/>
+        </w:tabs>
+        <w:ind w:left="1440" w:hanging="720"/>
+        <w:rPr>
+          <w:sz w:val="24"/>
+          <w:szCs w:val="28"/>
+          <w:lang w:val="en-US"/>
+        </w:rPr>
+      </w:pPr>
+      <w:r>
+        <w:rPr>
+          <w:sz w:val="24"/>
+          <w:szCs w:val="28"/>
+          <w:lang w:val="en-US"/>
+        </w:rPr>
+        <w:t>Augmentations like rotation, brightness adjustment, contrast changes, and blur are applied for data diversity.</w:t>
+      </w:r>
+    </w:p>
+    <w:p>
+      <w:pPr>
+        <w:numPr>
+          <w:ilvl w:val="0"/>
+          <w:numId w:val="2"/>
+        </w:numPr>
+        <w:tabs>
+          <w:tab w:val="clear" w:pos="720"/>
+          <w:tab w:val="num" w:pos="1440"/>
+        </w:tabs>
+        <w:ind w:left="1440" w:hanging="720"/>
+        <w:rPr>
+          <w:sz w:val="24"/>
+          <w:szCs w:val="28"/>
+          <w:lang w:val="en-US"/>
+        </w:rPr>
+      </w:pPr>
+      <w:r>
+        <w:rPr>
+          <w:sz w:val="24"/>
+          <w:szCs w:val="28"/>
+          <w:lang w:val="en-US"/>
+        </w:rPr>
+        <w:t>Sequences are created with a fixed number of frames to ensure consistent input size.</w:t>
+      </w:r>
+    </w:p>
+    <w:p>
+      <w:pPr>
+        <w:numPr>
+          <w:ilvl w:val="0"/>
+          <w:numId w:val="2"/>
+        </w:numPr>
+        <w:tabs>
+          <w:tab w:val="clear" w:pos="720"/>
+          <w:tab w:val="num" w:pos="1440"/>
+        </w:tabs>
+        <w:ind w:left="1440" w:hanging="720"/>
+        <w:rPr>
+          <w:sz w:val="24"/>
+          <w:szCs w:val="28"/>
+          <w:lang w:val="en-US"/>
+        </w:rPr>
+      </w:pPr>
+      <w:r>
+        <w:rPr>
+          <w:sz w:val="24"/>
+          <w:szCs w:val="28"/>
+          <w:lang w:val="en-US"/>
+        </w:rPr>
+        <w:t>A configurable fraction of the dataset can be loaded to optimize memory usage.</w:t>
+      </w:r>
+    </w:p>
+    <w:p>
+      <w:pPr>
+        <w:numPr>
+          <w:ilvl w:val="0"/>
+          <w:numId w:val="2"/>
+        </w:numPr>
+        <w:tabs>
+          <w:tab w:val="clear" w:pos="720"/>
+          <w:tab w:val="num" w:pos="1440"/>
+        </w:tabs>
+        <w:ind w:left="1440" w:hanging="720"/>
+        <w:rPr>
+          <w:sz w:val="24"/>
+          <w:szCs w:val="28"/>
+          <w:lang w:val="en-US"/>
+        </w:rPr>
+      </w:pPr>
+      <w:r>
+        <w:rPr>
+          <w:sz w:val="24"/>
+          <w:szCs w:val="28"/>
+          <w:lang w:val="en-US"/>
+        </w:rPr>
+        <w:t>Shuffling is applied at the sequence level to randomize training batches.</w:t>
+      </w:r>
+    </w:p>
+    <w:p>
+      <w:pPr>
+        <w:ind w:left="720" w:hanging="720"/>
+        <w:rPr>
+          <w:b/>
+          <w:bCs/>
+          <w:sz w:val="24"/>
+          <w:szCs w:val="28"/>
+          <w:lang w:val="en-US"/>
+        </w:rPr>
+      </w:pPr>
+      <w:r>
+        <w:rPr>
+          <w:b/>
+          <w:bCs/>
+          <w:sz w:val="24"/>
+          <w:szCs w:val="28"/>
+          <w:lang w:val="en-US"/>
+        </w:rPr>
+        <w:t>MediaPipe Section</w:t>
+      </w:r>
+    </w:p>
+    <w:p>
+      <w:pPr>
+        <w:ind w:left="720"/>
+        <w:rPr>
+          <w:sz w:val="24"/>
+          <w:szCs w:val="28"/>
+          <w:lang w:val="en-US"/>
+        </w:rPr>
+      </w:pPr>
+      <w:r>
+        <w:rPr>
+          <w:sz w:val="24"/>
+          <w:szCs w:val="28"/>
+          <w:lang w:val="en-US"/>
+        </w:rPr>
+        <w:t>When MediaPipe preprocessing is enabled, the generator uses a MediaPipeHandProcessor to extract skeletal keypoints from frames. These keypoints replace raw image data, providing compact and meaningful inputs that enhance the model's ability to focus on gesture-specific patterns.</w:t>
+      </w:r>
+    </w:p>
+    <w:p>
+      <w:pPr>
+        <w:rPr>
+          <w:lang w:val="en-US"/>
+        </w:rPr>
+      </w:pPr>
+    </w:p>
     <w:tbl>
       <w:tblPr>
         <w:tblW w:w="15480" w:type="dxa"/>
@@ -325,6 +652,7 @@
                 <w:lang w:val="en-US"/>
                 <w14:ligatures w14:val="none"/>
               </w:rPr>
+              <w:lastRenderedPageBreak/>
               <w:t>1</w:t>
             </w:r>
           </w:p>
@@ -993,31 +1321,7 @@
                 <w:lang w:val="en-US"/>
                 <w14:ligatures w14:val="none"/>
               </w:rPr>
-              <w:t xml:space="preserve">3 Conv3D layers (filters: 32, 64, 128), </w:t>
-            </w:r>
-            <w:proofErr w:type="spellStart"/>
-            <w:r>
-              <w:rPr>
-                <w:rFonts w:ascii="Segoe UI" w:eastAsia="Times New Roman" w:hAnsi="Segoe UI" w:cs="Segoe UI"/>
-                <w:color w:val="24292E"/>
-                <w:kern w:val="0"/>
-                <w:szCs w:val="20"/>
-                <w:lang w:val="en-US"/>
-                <w14:ligatures w14:val="none"/>
-              </w:rPr>
-              <w:t>GlobalAvgPooling</w:t>
-            </w:r>
-            <w:proofErr w:type="spellEnd"/>
-            <w:r>
-              <w:rPr>
-                <w:rFonts w:ascii="Segoe UI" w:eastAsia="Times New Roman" w:hAnsi="Segoe UI" w:cs="Segoe UI"/>
-                <w:color w:val="24292E"/>
-                <w:kern w:val="0"/>
-                <w:szCs w:val="20"/>
-                <w:lang w:val="en-US"/>
-                <w14:ligatures w14:val="none"/>
-              </w:rPr>
-              <w:t>, Dense (128 units, dropout 50%)</w:t>
+              <w:t>3 Conv3D layers (filters: 32, 64, 128), GlobalAvgPooling, Dense (128 units, dropout 50%)</w:t>
             </w:r>
           </w:p>
         </w:tc>
@@ -1204,45 +1508,8 @@
                 <w:lang w:val="en-US"/>
                 <w14:ligatures w14:val="none"/>
               </w:rPr>
-              <w:t xml:space="preserve">GRU With </w:t>
-            </w:r>
-            <w:proofErr w:type="spellStart"/>
-            <w:r>
-              <w:rPr>
-                <w:rFonts w:ascii="Segoe UI" w:eastAsia="Times New Roman" w:hAnsi="Segoe UI" w:cs="Segoe UI"/>
-                <w:color w:val="24292E"/>
-                <w:kern w:val="0"/>
-                <w:szCs w:val="20"/>
-                <w:lang w:val="en-US"/>
-                <w14:ligatures w14:val="none"/>
-              </w:rPr>
-              <w:t>MediaPipe</w:t>
-            </w:r>
-            <w:proofErr w:type="spellEnd"/>
-            <w:r>
-              <w:rPr>
-                <w:rFonts w:ascii="Segoe UI" w:eastAsia="Times New Roman" w:hAnsi="Segoe UI" w:cs="Segoe UI"/>
-                <w:color w:val="24292E"/>
-                <w:kern w:val="0"/>
-                <w:szCs w:val="20"/>
-                <w:lang w:val="en-US"/>
-                <w14:ligatures w14:val="none"/>
-              </w:rPr>
-              <w:t xml:space="preserve"> </w:t>
-            </w:r>
-            <w:proofErr w:type="spellStart"/>
-            <w:r>
-              <w:rPr>
-                <w:rFonts w:ascii="Segoe UI" w:eastAsia="Times New Roman" w:hAnsi="Segoe UI" w:cs="Segoe UI"/>
-                <w:color w:val="24292E"/>
-                <w:kern w:val="0"/>
-                <w:szCs w:val="20"/>
-                <w:lang w:val="en-US"/>
-                <w14:ligatures w14:val="none"/>
-              </w:rPr>
-              <w:t>Keypoints</w:t>
-            </w:r>
-            <w:proofErr w:type="spellEnd"/>
+              <w:t>GRU With MediaPipe Keypoints</w:t>
+            </w:r>
           </w:p>
           <w:p>
             <w:pPr>
@@ -1273,7 +1540,6 @@
                 <w14:ligatures w14:val="none"/>
               </w:rPr>
             </w:pPr>
-            <w:proofErr w:type="spellStart"/>
             <w:r>
               <w:rPr>
                 <w:rFonts w:ascii="Segoe UI" w:eastAsia="Times New Roman" w:hAnsi="Segoe UI" w:cs="Segoe UI"/>
@@ -1285,24 +1551,8 @@
                 <w:lang w:val="en-US"/>
                 <w14:ligatures w14:val="none"/>
               </w:rPr>
-              <w:t>pretrained-mediapipe+</w:t>
-            </w:r>
-            <w:proofErr w:type="gramStart"/>
-            <w:r>
-              <w:rPr>
-                <w:rFonts w:ascii="Segoe UI" w:eastAsia="Times New Roman" w:hAnsi="Segoe UI" w:cs="Segoe UI"/>
-                <w:b/>
-                <w:bCs/>
-                <w:color w:val="24292E"/>
-                <w:kern w:val="0"/>
-                <w:szCs w:val="20"/>
-                <w:lang w:val="en-US"/>
-                <w14:ligatures w14:val="none"/>
-              </w:rPr>
-              <w:t>gru.keras</w:t>
-            </w:r>
-            <w:proofErr w:type="spellEnd"/>
-            <w:proofErr w:type="gramEnd"/>
+              <w:t>pretrained-mediapipe+gru.keras</w:t>
+            </w:r>
           </w:p>
         </w:tc>
         <w:tc>
@@ -1435,77 +1685,16 @@
                 <w14:ligatures w14:val="none"/>
               </w:rPr>
             </w:pPr>
-            <w:proofErr w:type="spellStart"/>
-            <w:r>
-              <w:rPr>
-                <w:rFonts w:ascii="Segoe UI" w:eastAsia="Times New Roman" w:hAnsi="Segoe UI" w:cs="Segoe UI"/>
-                <w:color w:val="24292E"/>
-                <w:kern w:val="0"/>
-                <w:szCs w:val="20"/>
-                <w:lang w:val="en-US"/>
-                <w14:ligatures w14:val="none"/>
-              </w:rPr>
-              <w:t>MediaPipe</w:t>
-            </w:r>
-            <w:proofErr w:type="spellEnd"/>
-            <w:r>
-              <w:rPr>
-                <w:rFonts w:ascii="Segoe UI" w:eastAsia="Times New Roman" w:hAnsi="Segoe UI" w:cs="Segoe UI"/>
-                <w:color w:val="24292E"/>
-                <w:kern w:val="0"/>
-                <w:szCs w:val="20"/>
-                <w:lang w:val="en-US"/>
-                <w14:ligatures w14:val="none"/>
-              </w:rPr>
-              <w:t xml:space="preserve"> </w:t>
-            </w:r>
-            <w:proofErr w:type="spellStart"/>
-            <w:r>
-              <w:rPr>
-                <w:rFonts w:ascii="Segoe UI" w:eastAsia="Times New Roman" w:hAnsi="Segoe UI" w:cs="Segoe UI"/>
-                <w:color w:val="24292E"/>
-                <w:kern w:val="0"/>
-                <w:szCs w:val="20"/>
-                <w:lang w:val="en-US"/>
-                <w14:ligatures w14:val="none"/>
-              </w:rPr>
-              <w:t>keypoints</w:t>
-            </w:r>
-            <w:proofErr w:type="spellEnd"/>
-            <w:r>
-              <w:rPr>
-                <w:rFonts w:ascii="Segoe UI" w:eastAsia="Times New Roman" w:hAnsi="Segoe UI" w:cs="Segoe UI"/>
-                <w:color w:val="24292E"/>
-                <w:kern w:val="0"/>
-                <w:szCs w:val="20"/>
-                <w:lang w:val="en-US"/>
-                <w14:ligatures w14:val="none"/>
-              </w:rPr>
-              <w:t xml:space="preserve"> simplify the input space, leading to a lightweight model with only 25k parameters. The GRU efficiently models the temporal dependencies in hand gestures, producing excellent generalization. This approach is computationally efficient, ideal for real-time applications, and robust due to </w:t>
-            </w:r>
-            <w:proofErr w:type="spellStart"/>
-            <w:r>
-              <w:rPr>
-                <w:rFonts w:ascii="Segoe UI" w:eastAsia="Times New Roman" w:hAnsi="Segoe UI" w:cs="Segoe UI"/>
-                <w:color w:val="24292E"/>
-                <w:kern w:val="0"/>
-                <w:szCs w:val="20"/>
-                <w:lang w:val="en-US"/>
-                <w14:ligatures w14:val="none"/>
-              </w:rPr>
-              <w:t>keypoint</w:t>
-            </w:r>
-            <w:proofErr w:type="spellEnd"/>
-            <w:r>
-              <w:rPr>
-                <w:rFonts w:ascii="Segoe UI" w:eastAsia="Times New Roman" w:hAnsi="Segoe UI" w:cs="Segoe UI"/>
-                <w:color w:val="24292E"/>
-                <w:kern w:val="0"/>
-                <w:szCs w:val="20"/>
-                <w:lang w:val="en-US"/>
-                <w14:ligatures w14:val="none"/>
-              </w:rPr>
-              <w:t>-based input.</w:t>
+            <w:r>
+              <w:rPr>
+                <w:rFonts w:ascii="Segoe UI" w:eastAsia="Times New Roman" w:hAnsi="Segoe UI" w:cs="Segoe UI"/>
+                <w:color w:val="24292E"/>
+                <w:kern w:val="0"/>
+                <w:szCs w:val="20"/>
+                <w:lang w:val="en-US"/>
+                <w14:ligatures w14:val="none"/>
+              </w:rPr>
+              <w:t>MediaPipe keypoints simplify the input space, leading to a lightweight model with only 25k parameters. The GRU efficiently models the temporal dependencies in hand gestures, producing excellent generalization. This approach is computationally efficient, ideal for real-time applications, and robust due to keypoint-based input.</w:t>
             </w:r>
           </w:p>
         </w:tc>
@@ -2523,31 +2712,7 @@
                 <w:lang w:val="en-US"/>
                 <w14:ligatures w14:val="none"/>
               </w:rPr>
-              <w:t xml:space="preserve">3 Conv3D layers (filters: 32, 64, 128), </w:t>
-            </w:r>
-            <w:proofErr w:type="spellStart"/>
-            <w:r>
-              <w:rPr>
-                <w:rFonts w:ascii="Segoe UI" w:eastAsia="Times New Roman" w:hAnsi="Segoe UI" w:cs="Segoe UI"/>
-                <w:color w:val="24292E"/>
-                <w:kern w:val="0"/>
-                <w:szCs w:val="20"/>
-                <w:lang w:val="en-US"/>
-                <w14:ligatures w14:val="none"/>
-              </w:rPr>
-              <w:t>GlobalAvgPooling</w:t>
-            </w:r>
-            <w:proofErr w:type="spellEnd"/>
-            <w:r>
-              <w:rPr>
-                <w:rFonts w:ascii="Segoe UI" w:eastAsia="Times New Roman" w:hAnsi="Segoe UI" w:cs="Segoe UI"/>
-                <w:color w:val="24292E"/>
-                <w:kern w:val="0"/>
-                <w:szCs w:val="20"/>
-                <w:lang w:val="en-US"/>
-                <w14:ligatures w14:val="none"/>
-              </w:rPr>
-              <w:t>, Dense (128 units, dropout 50%)</w:t>
+              <w:t>3 Conv3D layers (filters: 32, 64, 128), GlobalAvgPooling, Dense (128 units, dropout 50%)</w:t>
             </w:r>
           </w:p>
         </w:tc>
@@ -2738,74 +2903,36 @@
                 <w:lang w:val="en-US"/>
                 <w14:ligatures w14:val="none"/>
               </w:rPr>
-              <w:t xml:space="preserve">GRU with </w:t>
-            </w:r>
-            <w:proofErr w:type="spellStart"/>
-            <w:r>
-              <w:rPr>
-                <w:rFonts w:ascii="Segoe UI" w:eastAsia="Times New Roman" w:hAnsi="Segoe UI" w:cs="Segoe UI"/>
-                <w:color w:val="24292E"/>
-                <w:kern w:val="0"/>
-                <w:szCs w:val="20"/>
-                <w:lang w:val="en-US"/>
-                <w14:ligatures w14:val="none"/>
-              </w:rPr>
-              <w:t>MediaPipe</w:t>
-            </w:r>
-            <w:proofErr w:type="spellEnd"/>
-            <w:r>
-              <w:rPr>
-                <w:rFonts w:ascii="Segoe UI" w:eastAsia="Times New Roman" w:hAnsi="Segoe UI" w:cs="Segoe UI"/>
-                <w:color w:val="24292E"/>
-                <w:kern w:val="0"/>
-                <w:szCs w:val="20"/>
-                <w:lang w:val="en-US"/>
-                <w14:ligatures w14:val="none"/>
-              </w:rPr>
-              <w:t xml:space="preserve"> </w:t>
-            </w:r>
-            <w:proofErr w:type="spellStart"/>
-            <w:r>
-              <w:rPr>
-                <w:rFonts w:ascii="Segoe UI" w:eastAsia="Times New Roman" w:hAnsi="Segoe UI" w:cs="Segoe UI"/>
-                <w:color w:val="24292E"/>
-                <w:kern w:val="0"/>
-                <w:szCs w:val="20"/>
-                <w:lang w:val="en-US"/>
-                <w14:ligatures w14:val="none"/>
-              </w:rPr>
-              <w:t>Keypoints</w:t>
-            </w:r>
-            <w:proofErr w:type="spellEnd"/>
-          </w:p>
-          <w:p>
-            <w:pPr>
-              <w:spacing w:after="0" w:line="240" w:lineRule="auto"/>
-              <w:jc w:val="center"/>
-              <w:rPr>
-                <w:rFonts w:ascii="Segoe UI" w:eastAsia="Times New Roman" w:hAnsi="Segoe UI" w:cs="Segoe UI"/>
-                <w:color w:val="24292E"/>
-                <w:kern w:val="0"/>
-                <w:szCs w:val="20"/>
-                <w:lang w:val="en-US"/>
-                <w14:ligatures w14:val="none"/>
-              </w:rPr>
-            </w:pPr>
-          </w:p>
-          <w:p>
-            <w:pPr>
-              <w:spacing w:after="0" w:line="240" w:lineRule="auto"/>
-              <w:jc w:val="center"/>
-              <w:rPr>
-                <w:rFonts w:ascii="Segoe UI" w:eastAsia="Times New Roman" w:hAnsi="Segoe UI" w:cs="Segoe UI"/>
-                <w:color w:val="24292E"/>
-                <w:kern w:val="0"/>
-                <w:szCs w:val="20"/>
-                <w:lang w:val="en-US"/>
-                <w14:ligatures w14:val="none"/>
-              </w:rPr>
-            </w:pPr>
-            <w:proofErr w:type="spellStart"/>
+              <w:t>GRU with MediaPipe Keypoints</w:t>
+            </w:r>
+          </w:p>
+          <w:p>
+            <w:pPr>
+              <w:spacing w:after="0" w:line="240" w:lineRule="auto"/>
+              <w:jc w:val="center"/>
+              <w:rPr>
+                <w:rFonts w:ascii="Segoe UI" w:eastAsia="Times New Roman" w:hAnsi="Segoe UI" w:cs="Segoe UI"/>
+                <w:color w:val="24292E"/>
+                <w:kern w:val="0"/>
+                <w:szCs w:val="20"/>
+                <w:lang w:val="en-US"/>
+                <w14:ligatures w14:val="none"/>
+              </w:rPr>
+            </w:pPr>
+          </w:p>
+          <w:p>
+            <w:pPr>
+              <w:spacing w:after="0" w:line="240" w:lineRule="auto"/>
+              <w:jc w:val="center"/>
+              <w:rPr>
+                <w:rFonts w:ascii="Segoe UI" w:eastAsia="Times New Roman" w:hAnsi="Segoe UI" w:cs="Segoe UI"/>
+                <w:color w:val="24292E"/>
+                <w:kern w:val="0"/>
+                <w:szCs w:val="20"/>
+                <w:lang w:val="en-US"/>
+                <w14:ligatures w14:val="none"/>
+              </w:rPr>
+            </w:pPr>
             <w:r>
               <w:rPr>
                 <w:rFonts w:ascii="Segoe UI" w:eastAsia="Times New Roman" w:hAnsi="Segoe UI" w:cs="Segoe UI"/>
@@ -2817,24 +2944,8 @@
                 <w:lang w:val="en-US"/>
                 <w14:ligatures w14:val="none"/>
               </w:rPr>
-              <w:t>pretrained-mediapipe+</w:t>
-            </w:r>
-            <w:proofErr w:type="gramStart"/>
-            <w:r>
-              <w:rPr>
-                <w:rFonts w:ascii="Segoe UI" w:eastAsia="Times New Roman" w:hAnsi="Segoe UI" w:cs="Segoe UI"/>
-                <w:b/>
-                <w:bCs/>
-                <w:color w:val="24292E"/>
-                <w:kern w:val="0"/>
-                <w:szCs w:val="20"/>
-                <w:lang w:val="en-US"/>
-                <w14:ligatures w14:val="none"/>
-              </w:rPr>
-              <w:t>gru.keras</w:t>
-            </w:r>
-            <w:proofErr w:type="spellEnd"/>
-            <w:proofErr w:type="gramEnd"/>
+              <w:t>pretrained-mediapipe+gru.keras</w:t>
+            </w:r>
           </w:p>
         </w:tc>
         <w:tc>
@@ -2872,45 +2983,8 @@
                 <w:lang w:val="en-US"/>
                 <w14:ligatures w14:val="none"/>
               </w:rPr>
-              <w:t xml:space="preserve">GRU (64 units), Flatten, Dense (5 units), Dropout (50%), </w:t>
-            </w:r>
-            <w:proofErr w:type="spellStart"/>
-            <w:r>
-              <w:rPr>
-                <w:rFonts w:ascii="Segoe UI" w:eastAsia="Times New Roman" w:hAnsi="Segoe UI" w:cs="Segoe UI"/>
-                <w:color w:val="24292E"/>
-                <w:kern w:val="0"/>
-                <w:szCs w:val="20"/>
-                <w:lang w:val="en-US"/>
-                <w14:ligatures w14:val="none"/>
-              </w:rPr>
-              <w:t>MediaPipe</w:t>
-            </w:r>
-            <w:proofErr w:type="spellEnd"/>
-            <w:r>
-              <w:rPr>
-                <w:rFonts w:ascii="Segoe UI" w:eastAsia="Times New Roman" w:hAnsi="Segoe UI" w:cs="Segoe UI"/>
-                <w:color w:val="24292E"/>
-                <w:kern w:val="0"/>
-                <w:szCs w:val="20"/>
-                <w:lang w:val="en-US"/>
-                <w14:ligatures w14:val="none"/>
-              </w:rPr>
-              <w:t xml:space="preserve"> Hand </w:t>
-            </w:r>
-            <w:proofErr w:type="spellStart"/>
-            <w:r>
-              <w:rPr>
-                <w:rFonts w:ascii="Segoe UI" w:eastAsia="Times New Roman" w:hAnsi="Segoe UI" w:cs="Segoe UI"/>
-                <w:color w:val="24292E"/>
-                <w:kern w:val="0"/>
-                <w:szCs w:val="20"/>
-                <w:lang w:val="en-US"/>
-                <w14:ligatures w14:val="none"/>
-              </w:rPr>
-              <w:t>Keypoints</w:t>
-            </w:r>
-            <w:proofErr w:type="spellEnd"/>
+              <w:t>GRU (64 units), Flatten, Dense (5 units), Dropout (50%), MediaPipe Hand Keypoints</w:t>
+            </w:r>
           </w:p>
         </w:tc>
         <w:tc>
@@ -3013,55 +3087,7 @@
                 <w:lang w:val="en-US"/>
                 <w14:ligatures w14:val="none"/>
               </w:rPr>
-              <w:t xml:space="preserve">Leveraging </w:t>
-            </w:r>
-            <w:proofErr w:type="spellStart"/>
-            <w:r>
-              <w:rPr>
-                <w:rFonts w:ascii="Segoe UI" w:eastAsia="Times New Roman" w:hAnsi="Segoe UI" w:cs="Segoe UI"/>
-                <w:color w:val="24292E"/>
-                <w:kern w:val="0"/>
-                <w:szCs w:val="20"/>
-                <w:lang w:val="en-US"/>
-                <w14:ligatures w14:val="none"/>
-              </w:rPr>
-              <w:t>MediaPipe’s</w:t>
-            </w:r>
-            <w:proofErr w:type="spellEnd"/>
-            <w:r>
-              <w:rPr>
-                <w:rFonts w:ascii="Segoe UI" w:eastAsia="Times New Roman" w:hAnsi="Segoe UI" w:cs="Segoe UI"/>
-                <w:color w:val="24292E"/>
-                <w:kern w:val="0"/>
-                <w:szCs w:val="20"/>
-                <w:lang w:val="en-US"/>
-                <w14:ligatures w14:val="none"/>
-              </w:rPr>
-              <w:t xml:space="preserve"> pretrained </w:t>
-            </w:r>
-            <w:proofErr w:type="spellStart"/>
-            <w:r>
-              <w:rPr>
-                <w:rFonts w:ascii="Segoe UI" w:eastAsia="Times New Roman" w:hAnsi="Segoe UI" w:cs="Segoe UI"/>
-                <w:color w:val="24292E"/>
-                <w:kern w:val="0"/>
-                <w:szCs w:val="20"/>
-                <w:lang w:val="en-US"/>
-                <w14:ligatures w14:val="none"/>
-              </w:rPr>
-              <w:t>keypoint</w:t>
-            </w:r>
-            <w:proofErr w:type="spellEnd"/>
-            <w:r>
-              <w:rPr>
-                <w:rFonts w:ascii="Segoe UI" w:eastAsia="Times New Roman" w:hAnsi="Segoe UI" w:cs="Segoe UI"/>
-                <w:color w:val="24292E"/>
-                <w:kern w:val="0"/>
-                <w:szCs w:val="20"/>
-                <w:lang w:val="en-US"/>
-                <w14:ligatures w14:val="none"/>
-              </w:rPr>
-              <w:t xml:space="preserve"> extractor reduces input complexity, allowing the lightweight GRU-based model to achieve exceptional accuracy and efficiency. Its simplicity and computational efficiency make it ideal for real-time applications while maintaining robust generalization.</w:t>
+              <w:t>Leveraging MediaPipe’s pretrained keypoint extractor reduces input complexity, allowing the lightweight GRU-based model to achieve exceptional accuracy and efficiency. Its simplicity and computational efficiency make it ideal for real-time applications while maintaining robust generalization.</w:t>
             </w:r>
           </w:p>
         </w:tc>
@@ -3090,6 +3116,155 @@
 <file path=word/numbering.xml><?xml version="1.0" encoding="utf-8"?>
 <w:numbering xmlns:wpc="http://schemas.microsoft.com/office/word/2010/wordprocessingCanvas" xmlns:cx="http://schemas.microsoft.com/office/drawing/2014/chartex" xmlns:cx1="http://schemas.microsoft.com/office/drawing/2015/9/8/chartex" xmlns:cx2="http://schemas.microsoft.com/office/drawing/2015/10/21/chartex" xmlns:cx3="http://schemas.microsoft.com/office/drawing/2016/5/9/chartex" xmlns:cx4="http://schemas.microsoft.com/office/drawing/2016/5/10/chartex" xmlns:cx5="http://schemas.microsoft.com/office/drawing/2016/5/11/chartex" xmlns:cx6="http://schemas.microsoft.com/office/drawing/2016/5/12/chartex" xmlns:cx7="http://schemas.microsoft.com/office/drawing/2016/5/13/chartex" xmlns:cx8="http://schemas.microsoft.com/office/drawing/2016/5/14/chartex" xmlns:mc="http://schemas.openxmlformats.org/markup-compatibility/2006" xmlns:aink="http://schemas.microsoft.com/office/drawing/2016/ink" xmlns:am3d="http://schemas.microsoft.com/office/drawing/2017/model3d" xmlns:o="urn:schemas-microsoft-com:office:office" xmlns:oel="http://schemas.microsoft.com/office/2019/extlst" xmlns:r="http://schemas.openxmlformats.org/officeDocument/2006/relationships" xmlns:m="http://schemas.openxmlformats.org/officeDocument/2006/math" xmlns:v="urn:schemas-microsoft-com:vml" xmlns:wp14="http://schemas.microsoft.com/office/word/2010/wordprocessingDrawing" xmlns:wp="http://schemas.openxmlformats.org/drawingml/2006/wordprocessingDrawing" xmlns:w10="urn:schemas-microsoft-com:office:word" xmlns:w="http://schemas.openxmlformats.org/wordprocessingml/2006/main" xmlns:w14="http://schemas.microsoft.com/office/word/2010/wordml" xmlns:w15="http://schemas.microsoft.com/office/word/2012/wordml" xmlns:w16cex="http://schemas.microsoft.com/office/word/2018/wordml/cex" xmlns:w16cid="http://schemas.microsoft.com/office/word/2016/wordml/cid" xmlns:w16="http://schemas.microsoft.com/office/word/2018/wordml" xmlns:w16du="http://schemas.microsoft.com/office/word/2023/wordml/word16du" xmlns:w16sdtdh="http://schemas.microsoft.com/office/word/2020/wordml/sdtdatahash" xmlns:w16se="http://schemas.microsoft.com/office/word/2015/wordml/symex" xmlns:wpg="http://schemas.microsoft.com/office/word/2010/wordprocessingGroup" xmlns:wpi="http://schemas.microsoft.com/office/word/2010/wordprocessingInk" xmlns:wne="http://schemas.microsoft.com/office/word/2006/wordml" xmlns:wps="http://schemas.microsoft.com/office/word/2010/wordprocessingShape" mc:Ignorable="w14 w15 w16se w16cid w16 w16cex w16sdtdh w16du wp14">
   <w:abstractNum w:abstractNumId="0" w15:restartNumberingAfterBreak="0">
+    <w:nsid w:val="05E55925"/>
+    <w:multiLevelType w:val="multilevel"/>
+    <w:tmpl w:val="6C66249A"/>
+    <w:lvl w:ilvl="0">
+      <w:start w:val="1"/>
+      <w:numFmt w:val="bullet"/>
+      <w:lvlText w:val=""/>
+      <w:lvlJc w:val="left"/>
+      <w:pPr>
+        <w:tabs>
+          <w:tab w:val="num" w:pos="720"/>
+        </w:tabs>
+        <w:ind w:left="720" w:hanging="360"/>
+      </w:pPr>
+      <w:rPr>
+        <w:rFonts w:ascii="Symbol" w:hAnsi="Symbol" w:hint="default"/>
+        <w:sz w:val="20"/>
+      </w:rPr>
+    </w:lvl>
+    <w:lvl w:ilvl="1" w:tentative="1">
+      <w:start w:val="1"/>
+      <w:numFmt w:val="bullet"/>
+      <w:lvlText w:val="o"/>
+      <w:lvlJc w:val="left"/>
+      <w:pPr>
+        <w:tabs>
+          <w:tab w:val="num" w:pos="1440"/>
+        </w:tabs>
+        <w:ind w:left="1440" w:hanging="360"/>
+      </w:pPr>
+      <w:rPr>
+        <w:rFonts w:ascii="Courier New" w:hAnsi="Courier New" w:hint="default"/>
+        <w:sz w:val="20"/>
+      </w:rPr>
+    </w:lvl>
+    <w:lvl w:ilvl="2" w:tentative="1">
+      <w:start w:val="1"/>
+      <w:numFmt w:val="bullet"/>
+      <w:lvlText w:val=""/>
+      <w:lvlJc w:val="left"/>
+      <w:pPr>
+        <w:tabs>
+          <w:tab w:val="num" w:pos="2160"/>
+        </w:tabs>
+        <w:ind w:left="2160" w:hanging="360"/>
+      </w:pPr>
+      <w:rPr>
+        <w:rFonts w:ascii="Wingdings" w:hAnsi="Wingdings" w:hint="default"/>
+        <w:sz w:val="20"/>
+      </w:rPr>
+    </w:lvl>
+    <w:lvl w:ilvl="3" w:tentative="1">
+      <w:start w:val="1"/>
+      <w:numFmt w:val="bullet"/>
+      <w:lvlText w:val=""/>
+      <w:lvlJc w:val="left"/>
+      <w:pPr>
+        <w:tabs>
+          <w:tab w:val="num" w:pos="2880"/>
+        </w:tabs>
+        <w:ind w:left="2880" w:hanging="360"/>
+      </w:pPr>
+      <w:rPr>
+        <w:rFonts w:ascii="Wingdings" w:hAnsi="Wingdings" w:hint="default"/>
+        <w:sz w:val="20"/>
+      </w:rPr>
+    </w:lvl>
+    <w:lvl w:ilvl="4" w:tentative="1">
+      <w:start w:val="1"/>
+      <w:numFmt w:val="bullet"/>
+      <w:lvlText w:val=""/>
+      <w:lvlJc w:val="left"/>
+      <w:pPr>
+        <w:tabs>
+          <w:tab w:val="num" w:pos="3600"/>
+        </w:tabs>
+        <w:ind w:left="3600" w:hanging="360"/>
+      </w:pPr>
+      <w:rPr>
+        <w:rFonts w:ascii="Wingdings" w:hAnsi="Wingdings" w:hint="default"/>
+        <w:sz w:val="20"/>
+      </w:rPr>
+    </w:lvl>
+    <w:lvl w:ilvl="5" w:tentative="1">
+      <w:start w:val="1"/>
+      <w:numFmt w:val="bullet"/>
+      <w:lvlText w:val=""/>
+      <w:lvlJc w:val="left"/>
+      <w:pPr>
+        <w:tabs>
+          <w:tab w:val="num" w:pos="4320"/>
+        </w:tabs>
+        <w:ind w:left="4320" w:hanging="360"/>
+      </w:pPr>
+      <w:rPr>
+        <w:rFonts w:ascii="Wingdings" w:hAnsi="Wingdings" w:hint="default"/>
+        <w:sz w:val="20"/>
+      </w:rPr>
+    </w:lvl>
+    <w:lvl w:ilvl="6" w:tentative="1">
+      <w:start w:val="1"/>
+      <w:numFmt w:val="bullet"/>
+      <w:lvlText w:val=""/>
+      <w:lvlJc w:val="left"/>
+      <w:pPr>
+        <w:tabs>
+          <w:tab w:val="num" w:pos="5040"/>
+        </w:tabs>
+        <w:ind w:left="5040" w:hanging="360"/>
+      </w:pPr>
+      <w:rPr>
+        <w:rFonts w:ascii="Wingdings" w:hAnsi="Wingdings" w:hint="default"/>
+        <w:sz w:val="20"/>
+      </w:rPr>
+    </w:lvl>
+    <w:lvl w:ilvl="7" w:tentative="1">
+      <w:start w:val="1"/>
+      <w:numFmt w:val="bullet"/>
+      <w:lvlText w:val=""/>
+      <w:lvlJc w:val="left"/>
+      <w:pPr>
+        <w:tabs>
+          <w:tab w:val="num" w:pos="5760"/>
+        </w:tabs>
+        <w:ind w:left="5760" w:hanging="360"/>
+      </w:pPr>
+      <w:rPr>
+        <w:rFonts w:ascii="Wingdings" w:hAnsi="Wingdings" w:hint="default"/>
+        <w:sz w:val="20"/>
+      </w:rPr>
+    </w:lvl>
+    <w:lvl w:ilvl="8" w:tentative="1">
+      <w:start w:val="1"/>
+      <w:numFmt w:val="bullet"/>
+      <w:lvlText w:val=""/>
+      <w:lvlJc w:val="left"/>
+      <w:pPr>
+        <w:tabs>
+          <w:tab w:val="num" w:pos="6480"/>
+        </w:tabs>
+        <w:ind w:left="6480" w:hanging="360"/>
+      </w:pPr>
+      <w:rPr>
+        <w:rFonts w:ascii="Wingdings" w:hAnsi="Wingdings" w:hint="default"/>
+        <w:sz w:val="20"/>
+      </w:rPr>
+    </w:lvl>
+  </w:abstractNum>
+  <w:abstractNum w:abstractNumId="1" w15:restartNumberingAfterBreak="0">
     <w:nsid w:val="4FB35B97"/>
     <w:multiLevelType w:val="hybridMultilevel"/>
     <w:tmpl w:val="DAC07138"/>
@@ -3203,6 +3378,9 @@
     </w:lvl>
   </w:abstractNum>
   <w:num w:numId="1" w16cid:durableId="1572622765">
+    <w:abstractNumId w:val="1"/>
+  </w:num>
+  <w:num w:numId="2" w16cid:durableId="994725398">
     <w:abstractNumId w:val="0"/>
   </w:num>
 </w:numbering>

</xml_diff>